<commit_message>
breytti verkefni 7 lagaði lýsingu
</commit_message>
<xml_diff>
--- a/verkefni7.docx
+++ b/verkefni7.docx
@@ -376,7 +376,33 @@
         <w:rPr>
           <w:lang w:val="is-IS"/>
         </w:rPr>
-        <w:t xml:space="preserve"> skjal </w:t>
+        <w:t xml:space="preserve"> </w:t>
+      </w:r>
+      <w:r>
+        <w:rPr>
+          <w:lang w:val="is-IS"/>
+        </w:rPr>
+        <w:t xml:space="preserve">eða </w:t>
+      </w:r>
+      <w:proofErr w:type="spellStart"/>
+      <w:r>
+        <w:rPr>
+          <w:lang w:val="is-IS"/>
+        </w:rPr>
+        <w:t>LaTex</w:t>
+      </w:r>
+      <w:proofErr w:type="spellEnd"/>
+      <w:r>
+        <w:rPr>
+          <w:lang w:val="is-IS"/>
+        </w:rPr>
+        <w:t xml:space="preserve"> </w:t>
+      </w:r>
+      <w:r>
+        <w:rPr>
+          <w:lang w:val="is-IS"/>
+        </w:rPr>
+        <w:t xml:space="preserve">skjal </w:t>
       </w:r>
       <w:proofErr w:type="spellStart"/>
       <w:r>
@@ -430,6 +456,8 @@
         </w:rPr>
         <w:t>vélmenni að leysa þraut.</w:t>
       </w:r>
+      <w:bookmarkStart w:id="0" w:name="_GoBack"/>
+      <w:bookmarkEnd w:id="0"/>
     </w:p>
     <w:p>
       <w:pPr>
@@ -510,8 +538,6 @@
         </w:rPr>
         <w:t>video</w:t>
       </w:r>
-      <w:bookmarkStart w:id="0" w:name="_GoBack"/>
-      <w:bookmarkEnd w:id="0"/>
       <w:proofErr w:type="spellEnd"/>
     </w:p>
     <w:p>

</xml_diff>